<commit_message>
version 02 journal perso camille
</commit_message>
<xml_diff>
--- a/Camille/Journal d'activité personnel LAHAUT Camille.docx
+++ b/Camille/Journal d'activité personnel LAHAUT Camille.docx
@@ -57,6 +57,13 @@
     </w:p>
     <w:sdt>
       <w:sdtPr>
+        <w:rPr>
+          <w:rFonts w:asciiTheme="minorHAnsi" w:eastAsiaTheme="minorHAnsi" w:hAnsiTheme="minorHAnsi" w:cstheme="minorBidi"/>
+          <w:color w:val="auto"/>
+          <w:sz w:val="22"/>
+          <w:szCs w:val="22"/>
+          <w:lang w:eastAsia="en-US"/>
+        </w:rPr>
         <w:id w:val="2116780348"/>
         <w:docPartObj>
           <w:docPartGallery w:val="Table of Contents"/>
@@ -65,13 +72,8 @@
       </w:sdtPr>
       <w:sdtEndPr>
         <w:rPr>
-          <w:rFonts w:asciiTheme="minorHAnsi" w:eastAsiaTheme="minorHAnsi" w:hAnsiTheme="minorHAnsi" w:cstheme="minorBidi"/>
           <w:b/>
           <w:bCs/>
-          <w:color w:val="auto"/>
-          <w:sz w:val="22"/>
-          <w:szCs w:val="22"/>
-          <w:lang w:eastAsia="en-US"/>
         </w:rPr>
       </w:sdtEndPr>
       <w:sdtContent>
@@ -331,12 +333,23 @@
           <w:ilvl w:val="0"/>
           <w:numId w:val="1"/>
         </w:numPr>
+        <w:rPr>
+          <w:b/>
+          <w:bCs/>
+        </w:rPr>
       </w:pPr>
       <w:r>
         <w:t>Création d’un dépôt sur github</w:t>
       </w:r>
       <w:r>
-        <w:t xml:space="preserve"> : 10 min </w:t>
+        <w:t xml:space="preserve"> : </w:t>
+      </w:r>
+      <w:r>
+        <w:rPr>
+          <w:b/>
+          <w:bCs/>
+        </w:rPr>
+        <w:t xml:space="preserve">10 min </w:t>
       </w:r>
     </w:p>
     <w:p>
@@ -351,7 +364,17 @@
         <w:t>Création d’un clone sur le logiciel GitKraken</w:t>
       </w:r>
       <w:r>
-        <w:t xml:space="preserve"> : 15min </w:t>
+        <w:t xml:space="preserve"> : </w:t>
+      </w:r>
+      <w:r>
+        <w:rPr>
+          <w:b/>
+          <w:bCs/>
+        </w:rPr>
+        <w:t>15min</w:t>
+      </w:r>
+      <w:r>
+        <w:t xml:space="preserve"> </w:t>
       </w:r>
     </w:p>
     <w:p>
@@ -366,7 +389,17 @@
         <w:t>Remise à niveau du diagramme de GANT</w:t>
       </w:r>
       <w:r>
-        <w:t xml:space="preserve"> : 30min </w:t>
+        <w:t xml:space="preserve"> : </w:t>
+      </w:r>
+      <w:r>
+        <w:rPr>
+          <w:b/>
+          <w:bCs/>
+        </w:rPr>
+        <w:t>30min</w:t>
+      </w:r>
+      <w:r>
+        <w:t xml:space="preserve"> </w:t>
       </w:r>
     </w:p>
     <w:p>
@@ -381,7 +414,17 @@
         <w:t xml:space="preserve"> Planification des tâches pour chaque personne du groupe</w:t>
       </w:r>
       <w:r>
-        <w:t xml:space="preserve"> : 10 min </w:t>
+        <w:t xml:space="preserve"> : </w:t>
+      </w:r>
+      <w:r>
+        <w:rPr>
+          <w:b/>
+          <w:bCs/>
+        </w:rPr>
+        <w:t>10 min</w:t>
+      </w:r>
+      <w:r>
+        <w:t xml:space="preserve"> </w:t>
       </w:r>
     </w:p>
     <w:p>
@@ -396,7 +439,17 @@
         <w:t>Apprentissage du logiciel du logiciel GitKraken</w:t>
       </w:r>
       <w:r>
-        <w:t xml:space="preserve"> : 1h </w:t>
+        <w:t xml:space="preserve"> : </w:t>
+      </w:r>
+      <w:r>
+        <w:rPr>
+          <w:b/>
+          <w:bCs/>
+        </w:rPr>
+        <w:t>1h</w:t>
+      </w:r>
+      <w:r>
+        <w:t xml:space="preserve"> </w:t>
       </w:r>
     </w:p>
     <w:p>
@@ -411,13 +464,25 @@
         <w:t>Première utilisation du push / pull</w:t>
       </w:r>
       <w:r>
-        <w:t xml:space="preserve"> : 5min </w:t>
+        <w:t xml:space="preserve"> : </w:t>
+      </w:r>
+      <w:r>
+        <w:rPr>
+          <w:b/>
+          <w:bCs/>
+        </w:rPr>
+        <w:t>5min</w:t>
+      </w:r>
+      <w:r>
+        <w:t xml:space="preserve"> </w:t>
       </w:r>
     </w:p>
     <w:p>
       <w:pPr>
         <w:pStyle w:val="Paragraphedeliste"/>
       </w:pPr>
+      <w:bookmarkStart w:id="1" w:name="_GoBack"/>
+      <w:bookmarkEnd w:id="1"/>
     </w:p>
     <w:p/>
     <w:p>
@@ -429,7 +494,7 @@
           <w:szCs w:val="48"/>
         </w:rPr>
       </w:pPr>
-      <w:bookmarkStart w:id="1" w:name="_Toc22300150"/>
+      <w:bookmarkStart w:id="2" w:name="_Toc22300150"/>
       <w:r>
         <w:rPr>
           <w:sz w:val="48"/>
@@ -442,29 +507,149 @@
           <w:sz w:val="48"/>
           <w:szCs w:val="48"/>
         </w:rPr>
-        <w:t xml:space="preserve"> - Vendredi </w:t>
-      </w:r>
-      <w:r>
-        <w:rPr>
-          <w:sz w:val="48"/>
-          <w:szCs w:val="48"/>
-        </w:rPr>
-        <w:t>8 Novembre</w:t>
-      </w:r>
-      <w:r>
-        <w:rPr>
-          <w:sz w:val="48"/>
-          <w:szCs w:val="48"/>
-        </w:rPr>
-        <w:t xml:space="preserve"> 2019</w:t>
-      </w:r>
-      <w:bookmarkEnd w:id="1"/>
-    </w:p>
-    <w:p/>
-    <w:p>
-      <w:bookmarkStart w:id="2" w:name="_GoBack"/>
+        <w:t xml:space="preserve"> - Vendredi 8 Novembre 2019</w:t>
+      </w:r>
       <w:bookmarkEnd w:id="2"/>
     </w:p>
+    <w:p/>
+    <w:p>
+      <w:pPr>
+        <w:pStyle w:val="Paragraphedeliste"/>
+        <w:numPr>
+          <w:ilvl w:val="0"/>
+          <w:numId w:val="1"/>
+        </w:numPr>
+      </w:pPr>
+      <w:r>
+        <w:t xml:space="preserve">Mise en forme de l’énigme sur </w:t>
+      </w:r>
+      <w:proofErr w:type="spellStart"/>
+      <w:r>
+        <w:t>word</w:t>
+      </w:r>
+      <w:proofErr w:type="spellEnd"/>
+      <w:r>
+        <w:t xml:space="preserve"> avec guillaume.</w:t>
+      </w:r>
+      <w:r>
+        <w:rPr>
+          <w:b/>
+          <w:bCs/>
+        </w:rPr>
+        <w:t xml:space="preserve"> 30min</w:t>
+      </w:r>
+    </w:p>
+    <w:p>
+      <w:pPr>
+        <w:pStyle w:val="Paragraphedeliste"/>
+      </w:pPr>
+      <w:r>
+        <w:t xml:space="preserve">L’utilisateur devra câbler plusieurs </w:t>
+      </w:r>
+      <w:proofErr w:type="spellStart"/>
+      <w:r>
+        <w:t>cables</w:t>
+      </w:r>
+      <w:proofErr w:type="spellEnd"/>
+      <w:r>
+        <w:t xml:space="preserve"> rj45 sur un switch afin d’afficher un message qui lui fera comprendre qu’il </w:t>
+      </w:r>
+      <w:proofErr w:type="spellStart"/>
+      <w:r>
+        <w:t>à</w:t>
+      </w:r>
+      <w:proofErr w:type="spellEnd"/>
+      <w:r>
+        <w:t xml:space="preserve"> réussi l’énigme</w:t>
+      </w:r>
+    </w:p>
+    <w:p>
+      <w:pPr>
+        <w:pStyle w:val="Paragraphedeliste"/>
+        <w:numPr>
+          <w:ilvl w:val="0"/>
+          <w:numId w:val="1"/>
+        </w:numPr>
+      </w:pPr>
+      <w:r>
+        <w:t xml:space="preserve">Réflexion pour le programme application client → choix d’une solution « ping » </w:t>
+      </w:r>
+      <w:r>
+        <w:t xml:space="preserve">/ possibilité de savoir si une @ </w:t>
+      </w:r>
+      <w:proofErr w:type="spellStart"/>
+      <w:r>
+        <w:t>ip</w:t>
+      </w:r>
+      <w:proofErr w:type="spellEnd"/>
+      <w:r>
+        <w:t xml:space="preserve"> est connecté au serveur ou non. </w:t>
+      </w:r>
+      <w:r>
+        <w:rPr>
+          <w:b/>
+          <w:bCs/>
+        </w:rPr>
+        <w:t>1h</w:t>
+      </w:r>
+    </w:p>
+    <w:p>
+      <w:pPr>
+        <w:pStyle w:val="Paragraphedeliste"/>
+        <w:numPr>
+          <w:ilvl w:val="0"/>
+          <w:numId w:val="1"/>
+        </w:numPr>
+      </w:pPr>
+      <w:r>
+        <w:t>Modification du programme pour l’application client → création d’une boucle</w:t>
+      </w:r>
+      <w:r>
+        <w:t xml:space="preserve"> </w:t>
+      </w:r>
+      <w:r>
+        <w:rPr>
+          <w:b/>
+          <w:bCs/>
+        </w:rPr>
+        <w:t>1h</w:t>
+      </w:r>
+      <w:r>
+        <w:rPr>
+          <w:b/>
+          <w:bCs/>
+        </w:rPr>
+        <w:t xml:space="preserve"> </w:t>
+      </w:r>
+    </w:p>
+    <w:p>
+      <w:pPr>
+        <w:pStyle w:val="Paragraphedeliste"/>
+        <w:numPr>
+          <w:ilvl w:val="0"/>
+          <w:numId w:val="1"/>
+        </w:numPr>
+      </w:pPr>
+      <w:r>
+        <w:t xml:space="preserve">Mise à jour des tâches sur </w:t>
+      </w:r>
+      <w:proofErr w:type="spellStart"/>
+      <w:r>
+        <w:t>gitkraken</w:t>
+      </w:r>
+      <w:proofErr w:type="spellEnd"/>
+      <w:r>
+        <w:t xml:space="preserve"> </w:t>
+      </w:r>
+      <w:r>
+        <w:rPr>
+          <w:b/>
+          <w:bCs/>
+        </w:rPr>
+        <w:t>20min</w:t>
+      </w:r>
+    </w:p>
+    <w:p/>
     <w:sectPr>
       <w:pgSz w:w="11906" w:h="16838"/>
       <w:pgMar w:top="1417" w:right="1417" w:bottom="1417" w:left="1417" w:header="708" w:footer="708" w:gutter="0"/>
@@ -1544,7 +1729,7 @@
 </file>
 
 <file path=customXml/itemProps1.xml><?xml version="1.0" encoding="utf-8"?>
-<ds:datastoreItem xmlns:ds="http://schemas.openxmlformats.org/officeDocument/2006/customXml" ds:itemID="{BA5197D7-BA0D-4CA2-A032-562F553EE1DC}">
+<ds:datastoreItem xmlns:ds="http://schemas.openxmlformats.org/officeDocument/2006/customXml" ds:itemID="{50C1D878-2BB3-4ADF-B60D-CEA325848C82}">
   <ds:schemaRefs>
     <ds:schemaRef ds:uri="http://schemas.openxmlformats.org/officeDocument/2006/bibliography"/>
   </ds:schemaRefs>

</xml_diff>

<commit_message>
JOURNAL PERSO V3 CAMILLE
</commit_message>
<xml_diff>
--- a/Camille/Journal d'activité personnel LAHAUT Camille.docx
+++ b/Camille/Journal d'activité personnel LAHAUT Camille.docx
@@ -16,25 +16,44 @@
         </w:rPr>
         <w:t>LAHAUT Camille</w:t>
       </w:r>
-    </w:p>
-    <w:p>
-      <w:pPr>
+      <w:r>
         <w:rPr>
           <w:sz w:val="36"/>
           <w:szCs w:val="36"/>
         </w:rPr>
+        <w:t xml:space="preserve">                                                                          SN2</w:t>
+      </w:r>
+    </w:p>
+    <w:p>
+      <w:pPr>
+        <w:rPr>
+          <w:sz w:val="36"/>
+          <w:szCs w:val="36"/>
+        </w:rPr>
+      </w:pPr>
+    </w:p>
+    <w:p>
+      <w:pPr>
+        <w:rPr>
+          <w:sz w:val="36"/>
+          <w:szCs w:val="36"/>
+        </w:rPr>
       </w:pPr>
     </w:p>
     <w:p>
       <w:pPr>
         <w:jc w:val="center"/>
         <w:rPr>
+          <w:b/>
+          <w:bCs/>
           <w:sz w:val="40"/>
           <w:szCs w:val="40"/>
         </w:rPr>
       </w:pPr>
       <w:r>
         <w:rPr>
+          <w:b/>
+          <w:bCs/>
           <w:color w:val="00B0F0"/>
           <w:sz w:val="40"/>
           <w:szCs w:val="40"/>
@@ -42,18 +61,45 @@
         <w:t>Journal d’activité personnel</w:t>
       </w:r>
     </w:p>
-    <w:p/>
-    <w:p/>
-    <w:p>
-      <w:r>
-        <w:t xml:space="preserve">Vendredi 18 octobre 2019 : </w:t>
-      </w:r>
-    </w:p>
-    <w:p/>
-    <w:p>
-      <w:r>
-        <w:t xml:space="preserve">Projet_enigme_du_switch </w:t>
-      </w:r>
+    <w:p>
+      <w:pPr>
+        <w:jc w:val="center"/>
+        <w:rPr>
+          <w:sz w:val="40"/>
+          <w:szCs w:val="40"/>
+        </w:rPr>
+      </w:pPr>
+    </w:p>
+    <w:p>
+      <w:pPr>
+        <w:jc w:val="center"/>
+        <w:rPr>
+          <w:b/>
+          <w:bCs/>
+          <w:sz w:val="48"/>
+          <w:szCs w:val="48"/>
+        </w:rPr>
+      </w:pPr>
+      <w:r>
+        <w:rPr>
+          <w:b/>
+          <w:bCs/>
+          <w:sz w:val="48"/>
+          <w:szCs w:val="48"/>
+        </w:rPr>
+        <w:t>Projet_enigme_du_switch</w:t>
+      </w:r>
+    </w:p>
+    <w:p>
+      <w:pPr>
+        <w:jc w:val="center"/>
+        <w:rPr>
+          <w:b/>
+          <w:bCs/>
+          <w:sz w:val="48"/>
+          <w:szCs w:val="48"/>
+        </w:rPr>
+      </w:pPr>
     </w:p>
     <w:sdt>
       <w:sdtPr>
@@ -106,7 +152,7 @@
           <w:r>
             <w:fldChar w:fldCharType="separate"/>
           </w:r>
-          <w:hyperlink w:anchor="_Toc22300149" w:history="1">
+          <w:hyperlink w:anchor="_Toc24711580" w:history="1">
             <w:r>
               <w:rPr>
                 <w:rStyle w:val="Lienhypertexte"/>
@@ -133,7 +179,7 @@
                 <w:noProof/>
                 <w:webHidden/>
               </w:rPr>
-              <w:instrText xml:space="preserve"> PAGEREF _Toc22300149 \h </w:instrText>
+              <w:instrText xml:space="preserve"> PAGEREF _Toc24711580 \h </w:instrText>
             </w:r>
             <w:r>
               <w:rPr>
@@ -176,7 +222,7 @@
               <w:lang w:eastAsia="fr-FR"/>
             </w:rPr>
           </w:pPr>
-          <w:hyperlink w:anchor="_Toc22300150" w:history="1">
+          <w:hyperlink w:anchor="_Toc24711581" w:history="1">
             <w:r>
               <w:rPr>
                 <w:rStyle w:val="Lienhypertexte"/>
@@ -203,7 +249,7 @@
                 <w:noProof/>
                 <w:webHidden/>
               </w:rPr>
-              <w:instrText xml:space="preserve"> PAGEREF _Toc22300150 \h </w:instrText>
+              <w:instrText xml:space="preserve"> PAGEREF _Toc24711581 \h </w:instrText>
             </w:r>
             <w:r>
               <w:rPr>
@@ -235,6 +281,87 @@
           </w:hyperlink>
         </w:p>
         <w:p>
+          <w:pPr>
+            <w:pStyle w:val="TM2"/>
+            <w:tabs>
+              <w:tab w:val="right" w:leader="dot" w:pos="9062"/>
+            </w:tabs>
+            <w:rPr>
+              <w:rFonts w:eastAsiaTheme="minorEastAsia"/>
+              <w:noProof/>
+              <w:lang w:eastAsia="fr-FR"/>
+            </w:rPr>
+          </w:pPr>
+          <w:hyperlink w:anchor="_Toc24711582" w:history="1">
+            <w:r>
+              <w:rPr>
+                <w:rStyle w:val="Lienhypertexte"/>
+                <w:noProof/>
+              </w:rPr>
+              <w:t>Activités / Taches - Vendredi 15 Novembre 2019</w:t>
+            </w:r>
+            <w:r>
+              <w:rPr>
+                <w:noProof/>
+                <w:webHidden/>
+              </w:rPr>
+              <w:tab/>
+            </w:r>
+            <w:r>
+              <w:rPr>
+                <w:noProof/>
+                <w:webHidden/>
+              </w:rPr>
+              <w:fldChar w:fldCharType="begin"/>
+            </w:r>
+            <w:r>
+              <w:rPr>
+                <w:noProof/>
+                <w:webHidden/>
+              </w:rPr>
+              <w:instrText xml:space="preserve"> PAGEREF _Toc24711582 \h </w:instrText>
+            </w:r>
+            <w:r>
+              <w:rPr>
+                <w:noProof/>
+                <w:webHidden/>
+              </w:rPr>
+            </w:r>
+            <w:r>
+              <w:rPr>
+                <w:noProof/>
+                <w:webHidden/>
+              </w:rPr>
+              <w:fldChar w:fldCharType="separate"/>
+            </w:r>
+            <w:r>
+              <w:rPr>
+                <w:noProof/>
+                <w:webHidden/>
+              </w:rPr>
+              <w:t>2</w:t>
+            </w:r>
+            <w:r>
+              <w:rPr>
+                <w:noProof/>
+                <w:webHidden/>
+              </w:rPr>
+              <w:fldChar w:fldCharType="end"/>
+            </w:r>
+          </w:hyperlink>
+        </w:p>
+        <w:p>
+          <w:pPr>
+            <w:pStyle w:val="TM2"/>
+            <w:tabs>
+              <w:tab w:val="right" w:leader="dot" w:pos="9062"/>
+            </w:tabs>
+            <w:rPr>
+              <w:rFonts w:eastAsiaTheme="minorEastAsia"/>
+              <w:noProof/>
+              <w:lang w:eastAsia="fr-FR"/>
+            </w:rPr>
+          </w:pPr>
           <w:r>
             <w:rPr>
               <w:b/>
@@ -242,12 +369,24 @@
             </w:rPr>
             <w:fldChar w:fldCharType="end"/>
           </w:r>
+          <w:r>
+            <w:rPr>
+              <w:rFonts w:eastAsiaTheme="minorEastAsia"/>
+              <w:noProof/>
+              <w:lang w:eastAsia="fr-FR"/>
+            </w:rPr>
+            <w:t xml:space="preserve"> </w:t>
+          </w:r>
         </w:p>
+        <w:p/>
       </w:sdtContent>
     </w:sdt>
     <w:p/>
     <w:p/>
-    <w:p/>
+    <w:p>
+      <w:bookmarkStart w:id="0" w:name="_GoBack"/>
+      <w:bookmarkEnd w:id="0"/>
+    </w:p>
     <w:p/>
     <w:p/>
     <w:p/>
@@ -275,7 +414,7 @@
           <w:szCs w:val="48"/>
         </w:rPr>
       </w:pPr>
-      <w:bookmarkStart w:id="0" w:name="_Toc22300149"/>
+      <w:bookmarkStart w:id="1" w:name="_Toc24711580"/>
       <w:r>
         <w:rPr>
           <w:sz w:val="48"/>
@@ -290,7 +429,7 @@
         </w:rPr>
         <w:t xml:space="preserve"> - Vendredi 18 octobre 2019</w:t>
       </w:r>
-      <w:bookmarkEnd w:id="0"/>
+      <w:bookmarkEnd w:id="1"/>
     </w:p>
     <w:p/>
     <w:p/>
@@ -481,8 +620,6 @@
       <w:pPr>
         <w:pStyle w:val="Paragraphedeliste"/>
       </w:pPr>
-      <w:bookmarkStart w:id="1" w:name="_GoBack"/>
-      <w:bookmarkEnd w:id="1"/>
     </w:p>
     <w:p/>
     <w:p>
@@ -494,7 +631,7 @@
           <w:szCs w:val="48"/>
         </w:rPr>
       </w:pPr>
-      <w:bookmarkStart w:id="2" w:name="_Toc22300150"/>
+      <w:bookmarkStart w:id="2" w:name="_Toc24711581"/>
       <w:r>
         <w:rPr>
           <w:sz w:val="48"/>
@@ -648,6 +785,152 @@
         </w:rPr>
         <w:t>20min</w:t>
       </w:r>
+    </w:p>
+    <w:p/>
+    <w:p/>
+    <w:p>
+      <w:pPr>
+        <w:pStyle w:val="Titre2"/>
+        <w:jc w:val="center"/>
+        <w:rPr>
+          <w:sz w:val="48"/>
+          <w:szCs w:val="48"/>
+        </w:rPr>
+      </w:pPr>
+      <w:bookmarkStart w:id="3" w:name="_Toc24711566"/>
+      <w:bookmarkStart w:id="4" w:name="_Toc24711582"/>
+      <w:r>
+        <w:rPr>
+          <w:sz w:val="48"/>
+          <w:szCs w:val="48"/>
+        </w:rPr>
+        <w:t>Activités / Taches</w:t>
+      </w:r>
+      <w:r>
+        <w:rPr>
+          <w:sz w:val="48"/>
+          <w:szCs w:val="48"/>
+        </w:rPr>
+        <w:t xml:space="preserve"> - Vendredi </w:t>
+      </w:r>
+      <w:r>
+        <w:rPr>
+          <w:sz w:val="48"/>
+          <w:szCs w:val="48"/>
+        </w:rPr>
+        <w:t>15</w:t>
+      </w:r>
+      <w:r>
+        <w:rPr>
+          <w:sz w:val="48"/>
+          <w:szCs w:val="48"/>
+        </w:rPr>
+        <w:t xml:space="preserve"> Novembre 2019</w:t>
+      </w:r>
+      <w:bookmarkEnd w:id="3"/>
+      <w:bookmarkEnd w:id="4"/>
+    </w:p>
+    <w:p/>
+    <w:p>
+      <w:pPr>
+        <w:pStyle w:val="Paragraphedeliste"/>
+        <w:numPr>
+          <w:ilvl w:val="0"/>
+          <w:numId w:val="1"/>
+        </w:numPr>
+      </w:pPr>
+      <w:r>
+        <w:t xml:space="preserve">Création d’une page html pour énigme réussi </w:t>
+      </w:r>
+      <w:r>
+        <w:rPr>
+          <w:b/>
+          <w:bCs/>
+        </w:rPr>
+        <w:t>2h</w:t>
+      </w:r>
+    </w:p>
+    <w:p>
+      <w:pPr>
+        <w:pStyle w:val="Paragraphedeliste"/>
+        <w:numPr>
+          <w:ilvl w:val="0"/>
+          <w:numId w:val="1"/>
+        </w:numPr>
+      </w:pPr>
+      <w:r>
+        <w:t xml:space="preserve">Choix d’une </w:t>
+      </w:r>
+      <w:proofErr w:type="spellStart"/>
+      <w:r>
+        <w:t>template</w:t>
+      </w:r>
+      <w:proofErr w:type="spellEnd"/>
+      <w:r>
+        <w:t xml:space="preserve">. </w:t>
+      </w:r>
+      <w:r>
+        <w:rPr>
+          <w:b/>
+          <w:bCs/>
+        </w:rPr>
+        <w:t xml:space="preserve">20min </w:t>
+      </w:r>
+    </w:p>
+    <w:p>
+      <w:pPr>
+        <w:pStyle w:val="Paragraphedeliste"/>
+        <w:numPr>
+          <w:ilvl w:val="0"/>
+          <w:numId w:val="1"/>
+        </w:numPr>
+      </w:pPr>
+      <w:r>
+        <w:lastRenderedPageBreak/>
+        <w:t>Test de la page html ; vue sur le rendu.</w:t>
+      </w:r>
+      <w:r>
+        <w:rPr>
+          <w:b/>
+          <w:bCs/>
+        </w:rPr>
+        <w:t xml:space="preserve"> 10min</w:t>
+      </w:r>
+      <w:r>
+        <w:t xml:space="preserve"> </w:t>
+      </w:r>
+    </w:p>
+    <w:p>
+      <w:pPr>
+        <w:pStyle w:val="Paragraphedeliste"/>
+        <w:numPr>
+          <w:ilvl w:val="0"/>
+          <w:numId w:val="1"/>
+        </w:numPr>
+      </w:pPr>
+      <w:r>
+        <w:t xml:space="preserve">Code client ; concertation sur la boucle </w:t>
+      </w:r>
+      <w:proofErr w:type="spellStart"/>
+      <w:r>
+        <w:t>while</w:t>
+      </w:r>
+      <w:proofErr w:type="spellEnd"/>
+      <w:r>
+        <w:t xml:space="preserve"> </w:t>
+      </w:r>
+      <w:r>
+        <w:rPr>
+          <w:b/>
+          <w:bCs/>
+        </w:rPr>
+        <w:t xml:space="preserve">30min </w:t>
+      </w:r>
+    </w:p>
+    <w:p>
+      <w:pPr>
+        <w:pStyle w:val="Paragraphedeliste"/>
+      </w:pPr>
     </w:p>
     <w:p/>
     <w:sectPr>
@@ -1729,7 +2012,7 @@
 </file>
 
 <file path=customXml/itemProps1.xml><?xml version="1.0" encoding="utf-8"?>
-<ds:datastoreItem xmlns:ds="http://schemas.openxmlformats.org/officeDocument/2006/customXml" ds:itemID="{50C1D878-2BB3-4ADF-B60D-CEA325848C82}">
+<ds:datastoreItem xmlns:ds="http://schemas.openxmlformats.org/officeDocument/2006/customXml" ds:itemID="{A44FE6E5-DEAC-4E17-8265-394BED5ED1A2}">
   <ds:schemaRefs>
     <ds:schemaRef ds:uri="http://schemas.openxmlformats.org/officeDocument/2006/bibliography"/>
   </ds:schemaRefs>

</xml_diff>

<commit_message>
journal d'activité v4 objectif
j d debut de seance
</commit_message>
<xml_diff>
--- a/Camille/Journal d'activité personnel LAHAUT Camille.docx
+++ b/Camille/Journal d'activité personnel LAHAUT Camille.docx
@@ -383,14 +383,6 @@
     </w:sdt>
     <w:p/>
     <w:p/>
-    <w:p>
-      <w:bookmarkStart w:id="0" w:name="_GoBack"/>
-      <w:bookmarkEnd w:id="0"/>
-    </w:p>
-    <w:p/>
-    <w:p/>
-    <w:p/>
-    <w:p/>
     <w:p/>
     <w:p/>
     <w:p/>
@@ -414,7 +406,7 @@
           <w:szCs w:val="48"/>
         </w:rPr>
       </w:pPr>
-      <w:bookmarkStart w:id="1" w:name="_Toc24711580"/>
+      <w:bookmarkStart w:id="0" w:name="_Toc24711580"/>
       <w:r>
         <w:rPr>
           <w:sz w:val="48"/>
@@ -429,7 +421,7 @@
         </w:rPr>
         <w:t xml:space="preserve"> - Vendredi 18 octobre 2019</w:t>
       </w:r>
-      <w:bookmarkEnd w:id="1"/>
+      <w:bookmarkEnd w:id="0"/>
     </w:p>
     <w:p/>
     <w:p/>
@@ -631,7 +623,7 @@
           <w:szCs w:val="48"/>
         </w:rPr>
       </w:pPr>
-      <w:bookmarkStart w:id="2" w:name="_Toc24711581"/>
+      <w:bookmarkStart w:id="1" w:name="_Toc24711581"/>
       <w:r>
         <w:rPr>
           <w:sz w:val="48"/>
@@ -646,7 +638,7 @@
         </w:rPr>
         <w:t xml:space="preserve"> - Vendredi 8 Novembre 2019</w:t>
       </w:r>
-      <w:bookmarkEnd w:id="2"/>
+      <w:bookmarkEnd w:id="1"/>
     </w:p>
     <w:p/>
     <w:p>
@@ -797,8 +789,8 @@
           <w:szCs w:val="48"/>
         </w:rPr>
       </w:pPr>
-      <w:bookmarkStart w:id="3" w:name="_Toc24711566"/>
-      <w:bookmarkStart w:id="4" w:name="_Toc24711582"/>
+      <w:bookmarkStart w:id="2" w:name="_Toc24711566"/>
+      <w:bookmarkStart w:id="3" w:name="_Toc24711582"/>
       <w:r>
         <w:rPr>
           <w:sz w:val="48"/>
@@ -811,24 +803,10 @@
           <w:sz w:val="48"/>
           <w:szCs w:val="48"/>
         </w:rPr>
-        <w:t xml:space="preserve"> - Vendredi </w:t>
-      </w:r>
-      <w:r>
-        <w:rPr>
-          <w:sz w:val="48"/>
-          <w:szCs w:val="48"/>
-        </w:rPr>
-        <w:t>15</w:t>
-      </w:r>
-      <w:r>
-        <w:rPr>
-          <w:sz w:val="48"/>
-          <w:szCs w:val="48"/>
-        </w:rPr>
-        <w:t xml:space="preserve"> Novembre 2019</w:t>
-      </w:r>
+        <w:t xml:space="preserve"> - Vendredi 15 Novembre 2019</w:t>
+      </w:r>
+      <w:bookmarkEnd w:id="2"/>
       <w:bookmarkEnd w:id="3"/>
-      <w:bookmarkEnd w:id="4"/>
     </w:p>
     <w:p/>
     <w:p>
@@ -886,7 +864,6 @@
         </w:numPr>
       </w:pPr>
       <w:r>
-        <w:lastRenderedPageBreak/>
         <w:t>Test de la page html ; vue sur le rendu.</w:t>
       </w:r>
       <w:r>
@@ -931,6 +908,83 @@
       <w:pPr>
         <w:pStyle w:val="Paragraphedeliste"/>
       </w:pPr>
+    </w:p>
+    <w:p>
+      <w:pPr>
+        <w:pStyle w:val="Paragraphedeliste"/>
+      </w:pPr>
+    </w:p>
+    <w:p>
+      <w:pPr>
+        <w:pStyle w:val="Titre2"/>
+        <w:jc w:val="center"/>
+        <w:rPr>
+          <w:sz w:val="48"/>
+          <w:szCs w:val="48"/>
+        </w:rPr>
+      </w:pPr>
+      <w:r>
+        <w:rPr>
+          <w:sz w:val="48"/>
+          <w:szCs w:val="48"/>
+        </w:rPr>
+        <w:lastRenderedPageBreak/>
+        <w:t>Activités / Taches</w:t>
+      </w:r>
+      <w:r>
+        <w:rPr>
+          <w:sz w:val="48"/>
+          <w:szCs w:val="48"/>
+        </w:rPr>
+        <w:t xml:space="preserve"> - Vendredi </w:t>
+      </w:r>
+      <w:r>
+        <w:rPr>
+          <w:sz w:val="48"/>
+          <w:szCs w:val="48"/>
+        </w:rPr>
+        <w:t>22</w:t>
+      </w:r>
+      <w:r>
+        <w:rPr>
+          <w:sz w:val="48"/>
+          <w:szCs w:val="48"/>
+        </w:rPr>
+        <w:t xml:space="preserve"> Novembre 2019</w:t>
+      </w:r>
+    </w:p>
+    <w:p/>
+    <w:p>
+      <w:pPr>
+        <w:pStyle w:val="Paragraphedeliste"/>
+        <w:numPr>
+          <w:ilvl w:val="0"/>
+          <w:numId w:val="1"/>
+        </w:numPr>
+      </w:pPr>
+      <w:r>
+        <w:t xml:space="preserve">Objectif du jour : </w:t>
+      </w:r>
+      <w:r>
+        <w:t>Finalisation des pages web</w:t>
+      </w:r>
+      <w:bookmarkStart w:id="4" w:name="_GoBack"/>
+      <w:bookmarkEnd w:id="4"/>
+      <w:r>
+        <w:t xml:space="preserve"> (page web de fin d’énigme / page web d’énigme.)</w:t>
+      </w:r>
+    </w:p>
+    <w:p>
+      <w:pPr>
+        <w:pStyle w:val="Paragraphedeliste"/>
+        <w:numPr>
+          <w:ilvl w:val="0"/>
+          <w:numId w:val="1"/>
+        </w:numPr>
+      </w:pPr>
+      <w:r>
+        <w:t>Poursuite de l’application client si temps disponible</w:t>
+      </w:r>
     </w:p>
     <w:p/>
     <w:sectPr>
@@ -2012,7 +2066,7 @@
 </file>
 
 <file path=customXml/itemProps1.xml><?xml version="1.0" encoding="utf-8"?>
-<ds:datastoreItem xmlns:ds="http://schemas.openxmlformats.org/officeDocument/2006/customXml" ds:itemID="{A44FE6E5-DEAC-4E17-8265-394BED5ED1A2}">
+<ds:datastoreItem xmlns:ds="http://schemas.openxmlformats.org/officeDocument/2006/customXml" ds:itemID="{5EC9C0F0-FC3D-488D-B6A2-A1A10BBB97A2}">
   <ds:schemaRefs>
     <ds:schemaRef ds:uri="http://schemas.openxmlformats.org/officeDocument/2006/bibliography"/>
   </ds:schemaRefs>

</xml_diff>

<commit_message>
version 4 journal perso camille
</commit_message>
<xml_diff>
--- a/Camille/Journal d'activité personnel LAHAUT Camille.docx
+++ b/Camille/Journal d'activité personnel LAHAUT Camille.docx
@@ -936,24 +936,18 @@
           <w:sz w:val="48"/>
           <w:szCs w:val="48"/>
         </w:rPr>
-        <w:t xml:space="preserve"> - Vendredi </w:t>
-      </w:r>
-      <w:r>
-        <w:rPr>
-          <w:sz w:val="48"/>
-          <w:szCs w:val="48"/>
-        </w:rPr>
-        <w:t>22</w:t>
-      </w:r>
-      <w:r>
-        <w:rPr>
-          <w:sz w:val="48"/>
-          <w:szCs w:val="48"/>
-        </w:rPr>
-        <w:t xml:space="preserve"> Novembre 2019</w:t>
-      </w:r>
-    </w:p>
-    <w:p/>
+        <w:t xml:space="preserve"> - Vendredi 22 Novembre 2019</w:t>
+      </w:r>
+    </w:p>
+    <w:p/>
+    <w:p>
+      <w:pPr>
+        <w:pStyle w:val="Paragraphedeliste"/>
+      </w:pPr>
+      <w:r>
+        <w:t xml:space="preserve">Objectif du jour : </w:t>
+      </w:r>
+    </w:p>
     <w:p>
       <w:pPr>
         <w:pStyle w:val="Paragraphedeliste"/>
@@ -963,16 +957,22 @@
         </w:numPr>
       </w:pPr>
       <w:r>
-        <w:t xml:space="preserve">Objectif du jour : </w:t>
-      </w:r>
-      <w:r>
-        <w:t>Finalisation des pages web</w:t>
-      </w:r>
-      <w:bookmarkStart w:id="4" w:name="_GoBack"/>
-      <w:bookmarkEnd w:id="4"/>
-      <w:r>
-        <w:t xml:space="preserve"> (page web de fin d’énigme / page web d’énigme.)</w:t>
-      </w:r>
+        <w:t xml:space="preserve">Modification la structure du CSS pour retirer les espaces superflues. </w:t>
+      </w:r>
+      <w:r>
+        <w:t>(1</w:t>
+      </w:r>
+      <w:r>
+        <w:t>h</w:t>
+      </w:r>
+      <w:proofErr w:type="gramStart"/>
+      <w:r>
+        <w:t>30</w:t>
+      </w:r>
+      <w:r>
+        <w:t xml:space="preserve"> )</w:t>
+      </w:r>
+      <w:proofErr w:type="gramEnd"/>
     </w:p>
     <w:p>
       <w:pPr>
@@ -983,9 +983,103 @@
         </w:numPr>
       </w:pPr>
       <w:r>
-        <w:t>Poursuite de l’application client si temps disponible</w:t>
-      </w:r>
-    </w:p>
+        <w:t xml:space="preserve">Ajout du texte </w:t>
+      </w:r>
+      <w:r>
+        <w:t>« vous</w:t>
+      </w:r>
+      <w:r>
+        <w:t xml:space="preserve"> avez gagné » </w:t>
+      </w:r>
+      <w:r>
+        <w:t>(5</w:t>
+      </w:r>
+      <w:proofErr w:type="gramStart"/>
+      <w:r>
+        <w:t>’ )</w:t>
+      </w:r>
+      <w:proofErr w:type="gramEnd"/>
+      <w:r>
+        <w:t xml:space="preserve"> </w:t>
+      </w:r>
+    </w:p>
+    <w:p>
+      <w:pPr>
+        <w:pStyle w:val="Paragraphedeliste"/>
+        <w:numPr>
+          <w:ilvl w:val="0"/>
+          <w:numId w:val="1"/>
+        </w:numPr>
+      </w:pPr>
+      <w:r>
+        <w:t>Faire le point sur l’avancement du projet et des tâche</w:t>
+      </w:r>
+      <w:r>
+        <w:t>s</w:t>
+      </w:r>
+      <w:r>
+        <w:t xml:space="preserve"> à faire (5’)</w:t>
+      </w:r>
+    </w:p>
+    <w:p>
+      <w:pPr>
+        <w:pStyle w:val="Paragraphedeliste"/>
+        <w:numPr>
+          <w:ilvl w:val="0"/>
+          <w:numId w:val="1"/>
+        </w:numPr>
+      </w:pPr>
+      <w:r>
+        <w:t>Aide page énigme avec Thomas (1h)</w:t>
+      </w:r>
+    </w:p>
+    <w:p>
+      <w:pPr>
+        <w:pStyle w:val="Paragraphedeliste"/>
+        <w:numPr>
+          <w:ilvl w:val="0"/>
+          <w:numId w:val="1"/>
+        </w:numPr>
+      </w:pPr>
+      <w:r>
+        <w:t xml:space="preserve">Choix d’un hébergeur (20min) </w:t>
+      </w:r>
+      <w:r>
+        <w:t>(</w:t>
+      </w:r>
+      <w:hyperlink r:id="rId8" w:history="1">
+        <w:r>
+          <w:rPr>
+            <w:rStyle w:val="Lienhypertexte"/>
+          </w:rPr>
+          <w:t>https://fr.000webhost.com/</w:t>
+        </w:r>
+      </w:hyperlink>
+      <w:r>
+        <w:t>) ou (</w:t>
+      </w:r>
+      <w:r>
+        <w:t>https://byet.host/</w:t>
+      </w:r>
+      <w:r>
+        <w:t>)</w:t>
+      </w:r>
+    </w:p>
+    <w:p/>
+    <w:p/>
+    <w:p>
+      <w:bookmarkStart w:id="4" w:name="_GoBack"/>
+      <w:bookmarkEnd w:id="4"/>
+    </w:p>
+    <w:p/>
+    <w:p/>
+    <w:p/>
+    <w:p/>
+    <w:p/>
+    <w:p/>
+    <w:p/>
+    <w:p/>
+    <w:p/>
     <w:p/>
     <w:sectPr>
       <w:pgSz w:w="11906" w:h="16838"/>
@@ -1763,6 +1857,18 @@
       <w:vertAlign w:val="superscript"/>
     </w:rPr>
   </w:style>
+  <w:style w:type="character" w:styleId="Mentionnonrsolue">
+    <w:name w:val="Unresolved Mention"/>
+    <w:basedOn w:val="Policepardfaut"/>
+    <w:uiPriority w:val="99"/>
+    <w:semiHidden/>
+    <w:unhideWhenUsed/>
+    <w:rsid w:val="00FE2452"/>
+    <w:rPr>
+      <w:color w:val="605E5C"/>
+      <w:shd w:val="clear" w:color="auto" w:fill="E1DFDD"/>
+    </w:rPr>
+  </w:style>
 </w:styles>
 </file>
 
@@ -2066,7 +2172,7 @@
 </file>
 
 <file path=customXml/itemProps1.xml><?xml version="1.0" encoding="utf-8"?>
-<ds:datastoreItem xmlns:ds="http://schemas.openxmlformats.org/officeDocument/2006/customXml" ds:itemID="{5EC9C0F0-FC3D-488D-B6A2-A1A10BBB97A2}">
+<ds:datastoreItem xmlns:ds="http://schemas.openxmlformats.org/officeDocument/2006/customXml" ds:itemID="{1D6EE4DB-A73A-41B3-969F-115638F4969D}">
   <ds:schemaRefs>
     <ds:schemaRef ds:uri="http://schemas.openxmlformats.org/officeDocument/2006/bibliography"/>
   </ds:schemaRefs>

</xml_diff>

<commit_message>
jrnl  dact cam pas fini
</commit_message>
<xml_diff>
--- a/Camille/Journal d'activité personnel LAHAUT Camille.docx
+++ b/Camille/Journal d'activité personnel LAHAUT Camille.docx
@@ -152,7 +152,7 @@
           <w:r>
             <w:fldChar w:fldCharType="separate"/>
           </w:r>
-          <w:hyperlink w:anchor="_Toc24711580" w:history="1">
+          <w:hyperlink w:anchor="_Toc25911227" w:history="1">
             <w:r>
               <w:rPr>
                 <w:rStyle w:val="Lienhypertexte"/>
@@ -179,7 +179,7 @@
                 <w:noProof/>
                 <w:webHidden/>
               </w:rPr>
-              <w:instrText xml:space="preserve"> PAGEREF _Toc24711580 \h </w:instrText>
+              <w:instrText xml:space="preserve"> PAGEREF _Toc25911227 \h </w:instrText>
             </w:r>
             <w:r>
               <w:rPr>
@@ -222,7 +222,7 @@
               <w:lang w:eastAsia="fr-FR"/>
             </w:rPr>
           </w:pPr>
-          <w:hyperlink w:anchor="_Toc24711581" w:history="1">
+          <w:hyperlink w:anchor="_Toc25911228" w:history="1">
             <w:r>
               <w:rPr>
                 <w:rStyle w:val="Lienhypertexte"/>
@@ -249,7 +249,7 @@
                 <w:noProof/>
                 <w:webHidden/>
               </w:rPr>
-              <w:instrText xml:space="preserve"> PAGEREF _Toc24711581 \h </w:instrText>
+              <w:instrText xml:space="preserve"> PAGEREF _Toc25911228 \h </w:instrText>
             </w:r>
             <w:r>
               <w:rPr>
@@ -292,7 +292,7 @@
               <w:lang w:eastAsia="fr-FR"/>
             </w:rPr>
           </w:pPr>
-          <w:hyperlink w:anchor="_Toc24711582" w:history="1">
+          <w:hyperlink w:anchor="_Toc25911229" w:history="1">
             <w:r>
               <w:rPr>
                 <w:rStyle w:val="Lienhypertexte"/>
@@ -319,7 +319,7 @@
                 <w:noProof/>
                 <w:webHidden/>
               </w:rPr>
-              <w:instrText xml:space="preserve"> PAGEREF _Toc24711582 \h </w:instrText>
+              <w:instrText xml:space="preserve"> PAGEREF _Toc25911229 \h </w:instrText>
             </w:r>
             <w:r>
               <w:rPr>
@@ -340,6 +340,76 @@
                 <w:webHidden/>
               </w:rPr>
               <w:t>2</w:t>
+            </w:r>
+            <w:r>
+              <w:rPr>
+                <w:noProof/>
+                <w:webHidden/>
+              </w:rPr>
+              <w:fldChar w:fldCharType="end"/>
+            </w:r>
+          </w:hyperlink>
+        </w:p>
+        <w:p>
+          <w:pPr>
+            <w:pStyle w:val="TM2"/>
+            <w:tabs>
+              <w:tab w:val="right" w:leader="dot" w:pos="9062"/>
+            </w:tabs>
+            <w:rPr>
+              <w:rFonts w:eastAsiaTheme="minorEastAsia"/>
+              <w:noProof/>
+              <w:lang w:eastAsia="fr-FR"/>
+            </w:rPr>
+          </w:pPr>
+          <w:hyperlink w:anchor="_Toc25911230" w:history="1">
+            <w:r>
+              <w:rPr>
+                <w:rStyle w:val="Lienhypertexte"/>
+                <w:noProof/>
+              </w:rPr>
+              <w:t>Activités / Taches - Vendredi 22 Novembre 2019</w:t>
+            </w:r>
+            <w:r>
+              <w:rPr>
+                <w:noProof/>
+                <w:webHidden/>
+              </w:rPr>
+              <w:tab/>
+            </w:r>
+            <w:r>
+              <w:rPr>
+                <w:noProof/>
+                <w:webHidden/>
+              </w:rPr>
+              <w:fldChar w:fldCharType="begin"/>
+            </w:r>
+            <w:r>
+              <w:rPr>
+                <w:noProof/>
+                <w:webHidden/>
+              </w:rPr>
+              <w:instrText xml:space="preserve"> PAGEREF _Toc25911230 \h </w:instrText>
+            </w:r>
+            <w:r>
+              <w:rPr>
+                <w:noProof/>
+                <w:webHidden/>
+              </w:rPr>
+            </w:r>
+            <w:r>
+              <w:rPr>
+                <w:noProof/>
+                <w:webHidden/>
+              </w:rPr>
+              <w:fldChar w:fldCharType="separate"/>
+            </w:r>
+            <w:r>
+              <w:rPr>
+                <w:noProof/>
+                <w:webHidden/>
+              </w:rPr>
+              <w:t>3</w:t>
             </w:r>
             <w:r>
               <w:rPr>
@@ -406,7 +476,7 @@
           <w:szCs w:val="48"/>
         </w:rPr>
       </w:pPr>
-      <w:bookmarkStart w:id="0" w:name="_Toc24711580"/>
+      <w:bookmarkStart w:id="0" w:name="_Toc25911227"/>
       <w:r>
         <w:rPr>
           <w:sz w:val="48"/>
@@ -623,7 +693,7 @@
           <w:szCs w:val="48"/>
         </w:rPr>
       </w:pPr>
-      <w:bookmarkStart w:id="1" w:name="_Toc24711581"/>
+      <w:bookmarkStart w:id="1" w:name="_Toc25911228"/>
       <w:r>
         <w:rPr>
           <w:sz w:val="48"/>
@@ -790,7 +860,7 @@
         </w:rPr>
       </w:pPr>
       <w:bookmarkStart w:id="2" w:name="_Toc24711566"/>
-      <w:bookmarkStart w:id="3" w:name="_Toc24711582"/>
+      <w:bookmarkStart w:id="3" w:name="_Toc25911229"/>
       <w:r>
         <w:rPr>
           <w:sz w:val="48"/>
@@ -923,6 +993,8 @@
           <w:szCs w:val="48"/>
         </w:rPr>
       </w:pPr>
+      <w:bookmarkStart w:id="4" w:name="_Toc25911230"/>
+      <w:bookmarkStart w:id="5" w:name="_Hlk25912009"/>
       <w:r>
         <w:rPr>
           <w:sz w:val="48"/>
@@ -938,7 +1010,9 @@
         </w:rPr>
         <w:t xml:space="preserve"> - Vendredi 22 Novembre 2019</w:t>
       </w:r>
-    </w:p>
+      <w:bookmarkEnd w:id="4"/>
+    </w:p>
+    <w:bookmarkEnd w:id="5"/>
     <w:p/>
     <w:p>
       <w:pPr>
@@ -1058,9 +1132,14 @@
       <w:r>
         <w:t>) ou (</w:t>
       </w:r>
-      <w:r>
-        <w:t>https://byet.host/</w:t>
-      </w:r>
+      <w:hyperlink r:id="rId9" w:history="1">
+        <w:r>
+          <w:rPr>
+            <w:rStyle w:val="Lienhypertexte"/>
+          </w:rPr>
+          <w:t>https://byet.host/</w:t>
+        </w:r>
+      </w:hyperlink>
       <w:r>
         <w:t>)</w:t>
       </w:r>
@@ -1068,9 +1147,76 @@
     <w:p/>
     <w:p/>
     <w:p>
-      <w:bookmarkStart w:id="4" w:name="_GoBack"/>
-      <w:bookmarkEnd w:id="4"/>
-    </w:p>
+      <w:pPr>
+        <w:pStyle w:val="Titre2"/>
+        <w:jc w:val="center"/>
+        <w:rPr>
+          <w:sz w:val="48"/>
+          <w:szCs w:val="48"/>
+        </w:rPr>
+      </w:pPr>
+      <w:r>
+        <w:rPr>
+          <w:sz w:val="48"/>
+          <w:szCs w:val="48"/>
+        </w:rPr>
+        <w:t>Activités / Taches</w:t>
+      </w:r>
+      <w:r>
+        <w:rPr>
+          <w:sz w:val="48"/>
+          <w:szCs w:val="48"/>
+        </w:rPr>
+        <w:t xml:space="preserve"> - Vendredi </w:t>
+      </w:r>
+      <w:r>
+        <w:rPr>
+          <w:sz w:val="48"/>
+          <w:szCs w:val="48"/>
+        </w:rPr>
+        <w:t>29</w:t>
+      </w:r>
+      <w:r>
+        <w:rPr>
+          <w:sz w:val="48"/>
+          <w:szCs w:val="48"/>
+        </w:rPr>
+        <w:t xml:space="preserve"> Novembre 2019</w:t>
+      </w:r>
+    </w:p>
+    <w:p/>
+    <w:p>
+      <w:r>
+        <w:t xml:space="preserve">Objectif du jour : </w:t>
+      </w:r>
+    </w:p>
+    <w:p>
+      <w:pPr>
+        <w:pStyle w:val="Paragraphedeliste"/>
+        <w:numPr>
+          <w:ilvl w:val="0"/>
+          <w:numId w:val="1"/>
+        </w:numPr>
+      </w:pPr>
+      <w:r>
+        <w:t xml:space="preserve">Rédaction du cahier de recette </w:t>
+      </w:r>
+    </w:p>
+    <w:p>
+      <w:pPr>
+        <w:pStyle w:val="Paragraphedeliste"/>
+        <w:numPr>
+          <w:ilvl w:val="0"/>
+          <w:numId w:val="1"/>
+        </w:numPr>
+      </w:pPr>
+      <w:bookmarkStart w:id="6" w:name="_GoBack"/>
+      <w:bookmarkEnd w:id="6"/>
+    </w:p>
+    <w:p/>
+    <w:p/>
+    <w:p/>
+    <w:p/>
     <w:p/>
     <w:p/>
     <w:p/>
@@ -2172,7 +2318,7 @@
 </file>
 
 <file path=customXml/itemProps1.xml><?xml version="1.0" encoding="utf-8"?>
-<ds:datastoreItem xmlns:ds="http://schemas.openxmlformats.org/officeDocument/2006/customXml" ds:itemID="{1D6EE4DB-A73A-41B3-969F-115638F4969D}">
+<ds:datastoreItem xmlns:ds="http://schemas.openxmlformats.org/officeDocument/2006/customXml" ds:itemID="{18A67B81-EFC2-47D2-BA37-750D7629E011}">
   <ds:schemaRefs>
     <ds:schemaRef ds:uri="http://schemas.openxmlformats.org/officeDocument/2006/bibliography"/>
   </ds:schemaRefs>

</xml_diff>

<commit_message>
maj journal cam cam
</commit_message>
<xml_diff>
--- a/Camille/Journal d'activité personnel LAHAUT Camille.docx
+++ b/Camille/Journal d'activité personnel LAHAUT Camille.docx
@@ -1167,21 +1167,7 @@
           <w:sz w:val="48"/>
           <w:szCs w:val="48"/>
         </w:rPr>
-        <w:t xml:space="preserve"> - Vendredi </w:t>
-      </w:r>
-      <w:r>
-        <w:rPr>
-          <w:sz w:val="48"/>
-          <w:szCs w:val="48"/>
-        </w:rPr>
-        <w:t>29</w:t>
-      </w:r>
-      <w:r>
-        <w:rPr>
-          <w:sz w:val="48"/>
-          <w:szCs w:val="48"/>
-        </w:rPr>
-        <w:t xml:space="preserve"> Novembre 2019</w:t>
+        <w:t xml:space="preserve"> - Vendredi 29 Novembre 2019</w:t>
       </w:r>
     </w:p>
     <w:p/>
@@ -1201,15 +1187,9 @@
       <w:r>
         <w:t xml:space="preserve">Rédaction du cahier de recette </w:t>
       </w:r>
-    </w:p>
-    <w:p>
-      <w:pPr>
-        <w:pStyle w:val="Paragraphedeliste"/>
-        <w:numPr>
-          <w:ilvl w:val="0"/>
-          <w:numId w:val="1"/>
-        </w:numPr>
-      </w:pPr>
+      <w:r>
+        <w:t xml:space="preserve">avec thomas (2h30) </w:t>
+      </w:r>
       <w:bookmarkStart w:id="6" w:name="_GoBack"/>
       <w:bookmarkEnd w:id="6"/>
     </w:p>
@@ -2318,7 +2298,7 @@
 </file>
 
 <file path=customXml/itemProps1.xml><?xml version="1.0" encoding="utf-8"?>
-<ds:datastoreItem xmlns:ds="http://schemas.openxmlformats.org/officeDocument/2006/customXml" ds:itemID="{18A67B81-EFC2-47D2-BA37-750D7629E011}">
+<ds:datastoreItem xmlns:ds="http://schemas.openxmlformats.org/officeDocument/2006/customXml" ds:itemID="{5AE35C8B-45CF-4A73-ADBB-E8168408EF76}">
   <ds:schemaRefs>
     <ds:schemaRef ds:uri="http://schemas.openxmlformats.org/officeDocument/2006/bibliography"/>
   </ds:schemaRefs>

</xml_diff>

<commit_message>
journal dactivite cam v5
</commit_message>
<xml_diff>
--- a/Camille/Journal d'activité personnel LAHAUT Camille.docx
+++ b/Camille/Journal d'activité personnel LAHAUT Camille.docx
@@ -1039,14 +1039,12 @@
       <w:r>
         <w:t>h</w:t>
       </w:r>
-      <w:proofErr w:type="gramStart"/>
       <w:r>
         <w:t>30</w:t>
       </w:r>
       <w:r>
         <w:t xml:space="preserve"> )</w:t>
       </w:r>
-      <w:proofErr w:type="gramEnd"/>
     </w:p>
     <w:p>
       <w:pPr>
@@ -1068,13 +1066,8 @@
       <w:r>
         <w:t>(5</w:t>
       </w:r>
-      <w:proofErr w:type="gramStart"/>
-      <w:r>
-        <w:t>’ )</w:t>
-      </w:r>
-      <w:proofErr w:type="gramEnd"/>
-      <w:r>
-        <w:t xml:space="preserve"> </w:t>
+      <w:r>
+        <w:t xml:space="preserve">’ ) </w:t>
       </w:r>
     </w:p>
     <w:p>
@@ -1185,10 +1178,28 @@
         </w:numPr>
       </w:pPr>
       <w:r>
-        <w:t xml:space="preserve">Rédaction du cahier de recette </w:t>
+        <w:t>Rédaction</w:t>
+      </w:r>
+      <w:r>
+        <w:t xml:space="preserve"> et mise en forme</w:t>
+      </w:r>
+      <w:r>
+        <w:t xml:space="preserve"> du cahier de recette </w:t>
       </w:r>
       <w:r>
         <w:t xml:space="preserve">avec thomas (2h30) </w:t>
+      </w:r>
+    </w:p>
+    <w:p>
+      <w:pPr>
+        <w:pStyle w:val="Paragraphedeliste"/>
+        <w:numPr>
+          <w:ilvl w:val="0"/>
+          <w:numId w:val="1"/>
+        </w:numPr>
+      </w:pPr>
+      <w:r>
+        <w:t xml:space="preserve">Aide pour configuration du switch </w:t>
       </w:r>
       <w:bookmarkStart w:id="6" w:name="_GoBack"/>
       <w:bookmarkEnd w:id="6"/>
@@ -2298,7 +2309,7 @@
 </file>
 
 <file path=customXml/itemProps1.xml><?xml version="1.0" encoding="utf-8"?>
-<ds:datastoreItem xmlns:ds="http://schemas.openxmlformats.org/officeDocument/2006/customXml" ds:itemID="{5AE35C8B-45CF-4A73-ADBB-E8168408EF76}">
+<ds:datastoreItem xmlns:ds="http://schemas.openxmlformats.org/officeDocument/2006/customXml" ds:itemID="{73D7CE50-491D-40B4-AF11-2D4C63DE5804}">
   <ds:schemaRefs>
     <ds:schemaRef ds:uri="http://schemas.openxmlformats.org/officeDocument/2006/bibliography"/>
   </ds:schemaRefs>

</xml_diff>

<commit_message>
Journal dactivité camille v6
</commit_message>
<xml_diff>
--- a/Camille/Journal d'activité personnel LAHAUT Camille.docx
+++ b/Camille/Journal d'activité personnel LAHAUT Camille.docx
@@ -1039,12 +1039,14 @@
       <w:r>
         <w:t>h</w:t>
       </w:r>
+      <w:proofErr w:type="gramStart"/>
       <w:r>
         <w:t>30</w:t>
       </w:r>
       <w:r>
         <w:t xml:space="preserve"> )</w:t>
       </w:r>
+      <w:proofErr w:type="gramEnd"/>
     </w:p>
     <w:p>
       <w:pPr>
@@ -1066,8 +1068,13 @@
       <w:r>
         <w:t>(5</w:t>
       </w:r>
-      <w:r>
-        <w:t xml:space="preserve">’ ) </w:t>
+      <w:proofErr w:type="gramStart"/>
+      <w:r>
+        <w:t>’ )</w:t>
+      </w:r>
+      <w:proofErr w:type="gramEnd"/>
+      <w:r>
+        <w:t xml:space="preserve"> </w:t>
       </w:r>
     </w:p>
     <w:p>
@@ -1201,9 +1208,100 @@
       <w:r>
         <w:t xml:space="preserve">Aide pour configuration du switch </w:t>
       </w:r>
+    </w:p>
+    <w:p/>
+    <w:p/>
+    <w:p>
+      <w:pPr>
+        <w:pStyle w:val="Titre2"/>
+        <w:jc w:val="center"/>
+        <w:rPr>
+          <w:sz w:val="48"/>
+          <w:szCs w:val="48"/>
+        </w:rPr>
+      </w:pPr>
+      <w:r>
+        <w:rPr>
+          <w:sz w:val="48"/>
+          <w:szCs w:val="48"/>
+        </w:rPr>
+        <w:t>Activités / Taches</w:t>
+      </w:r>
+      <w:r>
+        <w:rPr>
+          <w:sz w:val="48"/>
+          <w:szCs w:val="48"/>
+        </w:rPr>
+        <w:t xml:space="preserve"> </w:t>
+      </w:r>
+      <w:r>
+        <w:rPr>
+          <w:sz w:val="48"/>
+          <w:szCs w:val="48"/>
+        </w:rPr>
+        <w:t>–</w:t>
+      </w:r>
+      <w:r>
+        <w:rPr>
+          <w:sz w:val="48"/>
+          <w:szCs w:val="48"/>
+        </w:rPr>
+        <w:t xml:space="preserve"> </w:t>
+      </w:r>
+      <w:r>
+        <w:rPr>
+          <w:sz w:val="48"/>
+          <w:szCs w:val="48"/>
+        </w:rPr>
+        <w:t xml:space="preserve">Mercredi 11 Décembre </w:t>
+      </w:r>
+      <w:r>
+        <w:rPr>
+          <w:sz w:val="48"/>
+          <w:szCs w:val="48"/>
+        </w:rPr>
+        <w:t>2019</w:t>
+      </w:r>
+    </w:p>
+    <w:p/>
+    <w:p>
+      <w:r>
+        <w:t xml:space="preserve">Objectif du jour : </w:t>
+      </w:r>
+    </w:p>
+    <w:p/>
+    <w:p>
+      <w:pPr>
+        <w:pStyle w:val="Paragraphedeliste"/>
+        <w:numPr>
+          <w:ilvl w:val="0"/>
+          <w:numId w:val="1"/>
+        </w:numPr>
+      </w:pPr>
+      <w:r>
+        <w:t xml:space="preserve">Réussir le test global </w:t>
+      </w:r>
+    </w:p>
+    <w:p>
+      <w:pPr>
+        <w:pStyle w:val="Paragraphedeliste"/>
+        <w:numPr>
+          <w:ilvl w:val="0"/>
+          <w:numId w:val="1"/>
+        </w:numPr>
+      </w:pPr>
+      <w:r>
+        <w:t xml:space="preserve">Fin de rédaction du cahier de recette </w:t>
+      </w:r>
+    </w:p>
+    <w:p>
+      <w:pPr>
+        <w:pStyle w:val="Paragraphedeliste"/>
+      </w:pPr>
       <w:bookmarkStart w:id="6" w:name="_GoBack"/>
       <w:bookmarkEnd w:id="6"/>
     </w:p>
+    <w:p/>
     <w:p/>
     <w:p/>
     <w:p/>
@@ -2309,7 +2407,7 @@
 </file>
 
 <file path=customXml/itemProps1.xml><?xml version="1.0" encoding="utf-8"?>
-<ds:datastoreItem xmlns:ds="http://schemas.openxmlformats.org/officeDocument/2006/customXml" ds:itemID="{73D7CE50-491D-40B4-AF11-2D4C63DE5804}">
+<ds:datastoreItem xmlns:ds="http://schemas.openxmlformats.org/officeDocument/2006/customXml" ds:itemID="{F2B54219-F2CD-4C53-95BF-E3E2AA8DEA01}">
   <ds:schemaRefs>
     <ds:schemaRef ds:uri="http://schemas.openxmlformats.org/officeDocument/2006/bibliography"/>
   </ds:schemaRefs>

</xml_diff>